<commit_message>
Aprimorar texto Especificação Requisitos
</commit_message>
<xml_diff>
--- a/ProjetoMDS/Projeto/Fase I/IPL_PSI_MDS_Relatório de Planeamento.docx
+++ b/ProjetoMDS/Projeto/Fase I/IPL_PSI_MDS_Relatório de Planeamento.docx
@@ -247,40 +247,6 @@
           <w:i/>
         </w:rPr>
       </w:pPr>
-      <w:r>
-        <w:rPr>
-          <w:i/>
-        </w:rPr>
-        <w:t>(</w:t>
-      </w:r>
-      <w:proofErr w:type="spellStart"/>
-      <w:r>
-        <w:rPr>
-          <w:i/>
-        </w:rPr>
-        <w:t>Blank</w:t>
-      </w:r>
-      <w:proofErr w:type="spellEnd"/>
-      <w:r>
-        <w:rPr>
-          <w:i/>
-        </w:rPr>
-        <w:t xml:space="preserve"> </w:t>
-      </w:r>
-      <w:proofErr w:type="spellStart"/>
-      <w:r>
-        <w:rPr>
-          <w:i/>
-        </w:rPr>
-        <w:t>Space</w:t>
-      </w:r>
-      <w:proofErr w:type="spellEnd"/>
-      <w:r>
-        <w:rPr>
-          <w:i/>
-        </w:rPr>
-        <w:t>)</w:t>
-      </w:r>
     </w:p>
     <w:p>
       <w:pPr>
@@ -354,20 +320,226 @@
         </w:rPr>
         <w:t>- Introdução</w:t>
       </w:r>
+    </w:p>
+    <w:p>
+      <w:pPr>
+        <w:pStyle w:val="Standard"/>
+        <w:rPr>
+          <w:bCs/>
+          <w:i/>
+          <w:sz w:val="26"/>
+          <w:szCs w:val="26"/>
+        </w:rPr>
+      </w:pPr>
+      <w:r>
+        <w:rPr>
+          <w:bCs/>
+          <w:i/>
+          <w:sz w:val="26"/>
+          <w:szCs w:val="26"/>
+        </w:rPr>
+        <w:t xml:space="preserve">Pretende-se no âmbito do projeto da disciplina de "Metodologias de Desenvolvimento de Software", que seja </w:t>
+      </w:r>
+      <w:proofErr w:type="spellStart"/>
+      <w:r>
+        <w:rPr>
+          <w:bCs/>
+          <w:i/>
+          <w:sz w:val="26"/>
+          <w:szCs w:val="26"/>
+        </w:rPr>
+        <w:t>efectuada</w:t>
+      </w:r>
+      <w:proofErr w:type="spellEnd"/>
+      <w:r>
+        <w:rPr>
+          <w:bCs/>
+          <w:i/>
+          <w:sz w:val="26"/>
+          <w:szCs w:val="26"/>
+        </w:rPr>
+        <w:t xml:space="preserve"> a gestão de</w:t>
+      </w:r>
+    </w:p>
+    <w:p>
+      <w:pPr>
+        <w:pStyle w:val="Standard"/>
+        <w:rPr>
+          <w:bCs/>
+          <w:i/>
+          <w:sz w:val="26"/>
+          <w:szCs w:val="26"/>
+        </w:rPr>
+      </w:pPr>
+      <w:r>
+        <w:rPr>
+          <w:bCs/>
+          <w:i/>
+          <w:sz w:val="26"/>
+          <w:szCs w:val="26"/>
+        </w:rPr>
+        <w:t>projetos do projeto da disciplina de "Desenvolvimento de Aplicações" ministrada no mesmo semestre.</w:t>
+      </w:r>
+    </w:p>
+    <w:p>
+      <w:pPr>
+        <w:pStyle w:val="Standard"/>
+        <w:rPr>
+          <w:bCs/>
+          <w:i/>
+          <w:sz w:val="26"/>
+          <w:szCs w:val="26"/>
+        </w:rPr>
+      </w:pPr>
+      <w:r>
+        <w:rPr>
+          <w:bCs/>
+          <w:i/>
+          <w:sz w:val="26"/>
+          <w:szCs w:val="26"/>
+        </w:rPr>
+        <w:t>O desenvolvimento da aplicação deverá utilizar uma metodologia híbrida, sendo tradicional (cascata) para as etapas relacionadas</w:t>
+      </w:r>
+    </w:p>
+    <w:p>
+      <w:pPr>
+        <w:pStyle w:val="Standard"/>
+        <w:rPr>
+          <w:bCs/>
+          <w:i/>
+          <w:sz w:val="26"/>
+          <w:szCs w:val="26"/>
+        </w:rPr>
+      </w:pPr>
+      <w:r>
+        <w:rPr>
+          <w:bCs/>
+          <w:i/>
+          <w:sz w:val="26"/>
+          <w:szCs w:val="26"/>
+        </w:rPr>
+        <w:t>com a gestão de projetos, nomeadamente a implementação de relatórios de especificação de requisitos, de planeamento e de final</w:t>
+      </w:r>
+    </w:p>
+    <w:p>
+      <w:pPr>
+        <w:pStyle w:val="Standard"/>
+        <w:rPr>
+          <w:bCs/>
+          <w:i/>
+          <w:sz w:val="26"/>
+          <w:szCs w:val="26"/>
+        </w:rPr>
+      </w:pPr>
+      <w:r>
+        <w:rPr>
+          <w:bCs/>
+          <w:i/>
+          <w:sz w:val="26"/>
+          <w:szCs w:val="26"/>
+        </w:rPr>
+        <w:t>de gestão de projetos e sendo ágil para as etapas relacionadas com a implementação do software.</w:t>
+      </w:r>
+    </w:p>
+    <w:p>
+      <w:pPr>
+        <w:pStyle w:val="Standard"/>
+        <w:rPr>
+          <w:bCs/>
+          <w:i/>
+          <w:sz w:val="26"/>
+          <w:szCs w:val="26"/>
+        </w:rPr>
+      </w:pPr>
+      <w:r>
+        <w:rPr>
+          <w:bCs/>
+          <w:i/>
+          <w:sz w:val="26"/>
+          <w:szCs w:val="26"/>
+        </w:rPr>
+        <w:t>Os alunos estão divididos em equipas de projeto, correspondentes aos grupos estabelecidos na disciplina de Desenvolvimento de</w:t>
+      </w:r>
+    </w:p>
+    <w:p>
+      <w:pPr>
+        <w:pStyle w:val="Standard"/>
+        <w:rPr>
+          <w:bCs/>
+          <w:i/>
+          <w:sz w:val="26"/>
+          <w:szCs w:val="26"/>
+        </w:rPr>
+      </w:pPr>
+      <w:r>
+        <w:rPr>
+          <w:bCs/>
+          <w:i/>
+          <w:sz w:val="26"/>
+          <w:szCs w:val="26"/>
+        </w:rPr>
+        <w:t>Aplicações.</w:t>
+      </w:r>
+    </w:p>
+    <w:p>
+      <w:pPr>
+        <w:pStyle w:val="Standard"/>
+      </w:pPr>
+      <w:r>
+        <w:t xml:space="preserve">[Devem contextualizar o projeto a implementar, indicando objetivos, descrição sumária, </w:t>
+      </w:r>
+      <w:proofErr w:type="spellStart"/>
+      <w:r>
+        <w:rPr>
+          <w:i/>
+          <w:iCs/>
+        </w:rPr>
+        <w:t>stakeholders</w:t>
+      </w:r>
+      <w:proofErr w:type="spellEnd"/>
+      <w:r>
+        <w:t>. Deve ficar-se com uma ideia clara do âmbito do projeto]</w:t>
+      </w:r>
+    </w:p>
+    <w:p>
+      <w:pPr>
+        <w:pStyle w:val="Standard"/>
+      </w:pPr>
+      <w:r>
+        <w:t xml:space="preserve"> </w:t>
+      </w:r>
+    </w:p>
+    <w:p>
+      <w:pPr>
+        <w:pStyle w:val="Standard"/>
+        <w:rPr>
+          <w:b/>
+          <w:bCs/>
+        </w:rPr>
+      </w:pPr>
+      <w:r>
+        <w:rPr>
+          <w:b/>
+          <w:bCs/>
+        </w:rPr>
+        <w:t>- Apresentação d</w:t>
+      </w:r>
       <w:bookmarkStart w:id="0" w:name="_GoBack"/>
       <w:bookmarkEnd w:id="0"/>
-    </w:p>
-    <w:p>
-      <w:pPr>
-        <w:pStyle w:val="Standard"/>
-      </w:pPr>
-      <w:proofErr w:type="gramStart"/>
-      <w:r>
-        <w:t>[Devem</w:t>
-      </w:r>
-      <w:proofErr w:type="gramEnd"/>
-      <w:r>
-        <w:t xml:space="preserve"> contextualizar o projeto a implementar, indicando objetivos, descrição sumária, </w:t>
+      <w:r>
+        <w:rPr>
+          <w:b/>
+          <w:bCs/>
+        </w:rPr>
+        <w:t>a planificação geral do projeto</w:t>
+      </w:r>
+    </w:p>
+    <w:p>
+      <w:pPr>
+        <w:pStyle w:val="Standard"/>
+      </w:pPr>
+      <w:r>
+        <w:t xml:space="preserve">[Neste item devem identificar as seguintes informações do projeto (na forma de uma </w:t>
       </w:r>
       <w:proofErr w:type="spellStart"/>
       <w:r>
@@ -375,20 +547,49 @@
           <w:i/>
           <w:iCs/>
         </w:rPr>
-        <w:t>stakeholders</w:t>
+        <w:t>task</w:t>
       </w:r>
       <w:proofErr w:type="spellEnd"/>
       <w:r>
-        <w:t>. Deve ficar-se com uma ideia clara do âmbito do projeto]</w:t>
-      </w:r>
-    </w:p>
-    <w:p>
-      <w:pPr>
-        <w:pStyle w:val="Standard"/>
-      </w:pPr>
+        <w:t xml:space="preserve"> e </w:t>
+      </w:r>
+      <w:proofErr w:type="spellStart"/>
+      <w:r>
+        <w:rPr>
+          <w:i/>
+          <w:iCs/>
+        </w:rPr>
+        <w:t>resource</w:t>
+      </w:r>
+      <w:proofErr w:type="spellEnd"/>
       <w:r>
         <w:t xml:space="preserve"> </w:t>
       </w:r>
+      <w:proofErr w:type="spellStart"/>
+      <w:r>
+        <w:rPr>
+          <w:i/>
+          <w:iCs/>
+        </w:rPr>
+        <w:t>sheets</w:t>
+      </w:r>
+      <w:proofErr w:type="spellEnd"/>
+      <w:r>
+        <w:t xml:space="preserve">): WBS, tarefas, </w:t>
+      </w:r>
+      <w:proofErr w:type="spellStart"/>
+      <w:r>
+        <w:t>milestones</w:t>
+      </w:r>
+      <w:proofErr w:type="spellEnd"/>
+      <w:r>
+        <w:t>, duração das tarefas, recursos atribuídos, informações sobre os recursos, custos. Podem estar ainda definidas outras informações que considerem importantes]</w:t>
+      </w:r>
+    </w:p>
+    <w:p>
+      <w:pPr>
+        <w:pStyle w:val="Standard"/>
+      </w:pPr>
     </w:p>
     <w:p>
       <w:pPr>
@@ -403,20 +604,25 @@
           <w:b/>
           <w:bCs/>
         </w:rPr>
-        <w:t>- Apresentação da planificação geral do projeto</w:t>
-      </w:r>
-    </w:p>
-    <w:p>
-      <w:pPr>
-        <w:pStyle w:val="Standard"/>
-      </w:pPr>
-      <w:proofErr w:type="gramStart"/>
-      <w:r>
-        <w:t>[Neste</w:t>
-      </w:r>
-      <w:proofErr w:type="gramEnd"/>
-      <w:r>
-        <w:t xml:space="preserve"> item devem identificar as seguintes informações do projeto (na forma de uma </w:t>
+        <w:t>- Plano de riscos</w:t>
+      </w:r>
+    </w:p>
+    <w:p>
+      <w:pPr>
+        <w:pStyle w:val="Standard"/>
+      </w:pPr>
+      <w:r>
+        <w:t xml:space="preserve">[Começar por apresentar nesta secção a matriz de exposição ao risco do projeto. Em seguida definir critérios para a utilização de técnicas para a realização de estimativas como a de </w:t>
+      </w:r>
+      <w:r>
+        <w:rPr>
+          <w:i/>
+          <w:iCs/>
+        </w:rPr>
+        <w:t>Delphi</w:t>
+      </w:r>
+      <w:r>
+        <w:t xml:space="preserve"> ou </w:t>
       </w:r>
       <w:proofErr w:type="spellStart"/>
       <w:r>
@@ -424,43 +630,11 @@
           <w:i/>
           <w:iCs/>
         </w:rPr>
-        <w:t>task</w:t>
+        <w:t>Pert</w:t>
       </w:r>
       <w:proofErr w:type="spellEnd"/>
       <w:r>
-        <w:t xml:space="preserve"> e </w:t>
-      </w:r>
-      <w:proofErr w:type="spellStart"/>
-      <w:r>
-        <w:rPr>
-          <w:i/>
-          <w:iCs/>
-        </w:rPr>
-        <w:t>resource</w:t>
-      </w:r>
-      <w:proofErr w:type="spellEnd"/>
-      <w:r>
-        <w:t xml:space="preserve"> </w:t>
-      </w:r>
-      <w:proofErr w:type="spellStart"/>
-      <w:r>
-        <w:rPr>
-          <w:i/>
-          <w:iCs/>
-        </w:rPr>
-        <w:t>sheets</w:t>
-      </w:r>
-      <w:proofErr w:type="spellEnd"/>
-      <w:r>
-        <w:t xml:space="preserve">): WBS, tarefas, </w:t>
-      </w:r>
-      <w:proofErr w:type="spellStart"/>
-      <w:r>
-        <w:t>milestones</w:t>
-      </w:r>
-      <w:proofErr w:type="spellEnd"/>
-      <w:r>
-        <w:t>, duração das tarefas, recursos atribuídos, informações sobre os recursos, custos. Podem estar ainda definidas outras informações que considerem importantes]</w:t>
+        <w:t>. O passo seguinte passo por apresentar tabela com o registo dos riscos (de acordo com os critérios anteriores). Aqui devem ser identificados os itens (e.g., tarefas de risco) e o plano de ação]</w:t>
       </w:r>
     </w:p>
     <w:p>
@@ -481,62 +655,6 @@
           <w:b/>
           <w:bCs/>
         </w:rPr>
-        <w:t>- Plano de riscos</w:t>
-      </w:r>
-    </w:p>
-    <w:p>
-      <w:pPr>
-        <w:pStyle w:val="Standard"/>
-      </w:pPr>
-      <w:proofErr w:type="gramStart"/>
-      <w:r>
-        <w:t>[Começar</w:t>
-      </w:r>
-      <w:proofErr w:type="gramEnd"/>
-      <w:r>
-        <w:t xml:space="preserve"> por apresentar nesta secção a matriz de exposição ao risco do projeto. Em seguida definir critérios para a utilização de técnicas para a realização de estimativas como a de </w:t>
-      </w:r>
-      <w:r>
-        <w:rPr>
-          <w:i/>
-          <w:iCs/>
-        </w:rPr>
-        <w:t>Delphi</w:t>
-      </w:r>
-      <w:r>
-        <w:t xml:space="preserve"> ou </w:t>
-      </w:r>
-      <w:proofErr w:type="spellStart"/>
-      <w:r>
-        <w:rPr>
-          <w:i/>
-          <w:iCs/>
-        </w:rPr>
-        <w:t>Pert</w:t>
-      </w:r>
-      <w:proofErr w:type="spellEnd"/>
-      <w:r>
-        <w:t>. O passo seguinte passo por apresentar tabela com o registo dos riscos (de acordo com os critérios anteriores). Aqui devem ser identificados os itens (e.g., tarefas de risco) e o plano de ação]</w:t>
-      </w:r>
-    </w:p>
-    <w:p>
-      <w:pPr>
-        <w:pStyle w:val="Standard"/>
-      </w:pPr>
-    </w:p>
-    <w:p>
-      <w:pPr>
-        <w:pStyle w:val="Standard"/>
-        <w:rPr>
-          <w:b/>
-          <w:bCs/>
-        </w:rPr>
-      </w:pPr>
-      <w:r>
-        <w:rPr>
-          <w:b/>
-          <w:bCs/>
-        </w:rPr>
         <w:t>- Matriz de responsabilidades</w:t>
       </w:r>
     </w:p>
@@ -544,13 +662,8 @@
       <w:pPr>
         <w:pStyle w:val="Standard"/>
       </w:pPr>
-      <w:proofErr w:type="gramStart"/>
-      <w:r>
-        <w:t>[Apresentar</w:t>
-      </w:r>
-      <w:proofErr w:type="gramEnd"/>
-      <w:r>
-        <w:t xml:space="preserve"> a versão atual à data da matriz de responsabilidades do projeto]</w:t>
+      <w:r>
+        <w:t>[Apresentar a versão atual à data da matriz de responsabilidades do projeto]</w:t>
       </w:r>
     </w:p>
     <w:p>
@@ -677,7 +790,7 @@
       </w:pPr>
     </w:pPrDefault>
   </w:docDefaults>
-  <w:latentStyles w:defLockedState="0" w:defUIPriority="99" w:defSemiHidden="0" w:defUnhideWhenUsed="0" w:defQFormat="0" w:count="375">
+  <w:latentStyles w:defLockedState="0" w:defUIPriority="99" w:defSemiHidden="0" w:defUnhideWhenUsed="0" w:defQFormat="0" w:count="376">
     <w:lsdException w:name="Normal" w:uiPriority="0" w:qFormat="1"/>
     <w:lsdException w:name="heading 1" w:uiPriority="9" w:qFormat="1"/>
     <w:lsdException w:name="heading 2" w:semiHidden="1" w:uiPriority="9" w:unhideWhenUsed="1" w:qFormat="1"/>
@@ -783,7 +896,6 @@
     <w:lsdException w:name="HTML Sample" w:semiHidden="1" w:unhideWhenUsed="1"/>
     <w:lsdException w:name="HTML Typewriter" w:semiHidden="1" w:unhideWhenUsed="1"/>
     <w:lsdException w:name="HTML Variable" w:semiHidden="1" w:unhideWhenUsed="1"/>
-    <w:lsdException w:name="Normal Table" w:semiHidden="1" w:unhideWhenUsed="1"/>
     <w:lsdException w:name="annotation subject" w:semiHidden="1" w:unhideWhenUsed="1"/>
     <w:lsdException w:name="No List" w:semiHidden="1" w:unhideWhenUsed="1"/>
     <w:lsdException w:name="Outline List 1" w:semiHidden="1" w:unhideWhenUsed="1"/>
@@ -830,10 +942,8 @@
     <w:lsdException w:name="Table Subtle 2" w:semiHidden="1" w:unhideWhenUsed="1"/>
     <w:lsdException w:name="Table Web 1" w:semiHidden="1" w:unhideWhenUsed="1"/>
     <w:lsdException w:name="Table Web 2" w:semiHidden="1" w:unhideWhenUsed="1"/>
-    <w:lsdException w:name="Table Web 3" w:semiHidden="1" w:unhideWhenUsed="1"/>
     <w:lsdException w:name="Balloon Text" w:semiHidden="1" w:unhideWhenUsed="1"/>
     <w:lsdException w:name="Table Grid" w:uiPriority="39"/>
-    <w:lsdException w:name="Table Theme" w:semiHidden="1" w:unhideWhenUsed="1"/>
     <w:lsdException w:name="Placeholder Text" w:semiHidden="1"/>
     <w:lsdException w:name="No Spacing" w:uiPriority="1" w:qFormat="1"/>
     <w:lsdException w:name="Light Shading" w:uiPriority="60"/>
@@ -1053,6 +1163,7 @@
     <w:lsdException w:name="Smart Hyperlink" w:semiHidden="1" w:unhideWhenUsed="1"/>
     <w:lsdException w:name="Hashtag" w:semiHidden="1" w:unhideWhenUsed="1"/>
     <w:lsdException w:name="Unresolved Mention" w:semiHidden="1" w:unhideWhenUsed="1"/>
+    <w:lsdException w:name="Smart Link" w:semiHidden="1" w:unhideWhenUsed="1"/>
   </w:latentStyles>
   <w:style w:type="paragraph" w:default="1" w:styleId="Normal">
     <w:name w:val="Normal"/>

</xml_diff>